<commit_message>
aggiunta parte B aggiornata al 06.12
</commit_message>
<xml_diff>
--- a/Docs/B.04.Visualization.docx
+++ b/Docs/B.04.Visualization.docx
@@ -38,6 +38,7 @@
       <w:r>
         <w:rPr>
           <w:rFonts w:ascii="MrRobot" w:hAnsi="MrRobot"/>
+          <w:noProof/>
           <w:color w:val="E9242E"/>
           <w:sz w:val="56"/>
           <w:szCs w:val="56"/>
@@ -80,6 +81,581 @@
           </wp:inline>
         </w:drawing>
       </w:r>
+    </w:p>
+    <w:p>
+      <w:pPr>
+        <w:jc w:val="center"/>
+        <w:rPr>
+          <w:rFonts w:ascii="MrRobot" w:hAnsi="MrRobot"/>
+          <w:color w:val="E9242E"/>
+          <w:sz w:val="56"/>
+          <w:szCs w:val="56"/>
+          <w:lang w:val="en-US"/>
+        </w:rPr>
+      </w:pPr>
+      <w:r>
+        <w:rPr>
+          <w:rFonts w:ascii="MrRobot" w:hAnsi="MrRobot"/>
+          <w:color w:val="E9242E"/>
+          <w:sz w:val="56"/>
+          <w:szCs w:val="56"/>
+          <w:lang w:val="en-US"/>
+        </w:rPr>
+        <w:drawing>
+          <wp:inline distT="0" distB="0" distL="0" distR="0" wp14:anchorId="5E8EC616" wp14:editId="753FB4F8">
+            <wp:extent cx="6120130" cy="3214370"/>
+            <wp:effectExtent l="0" t="0" r="0" b="5080"/>
+            <wp:docPr id="2" name="Immagine 2"/>
+            <wp:cNvGraphicFramePr>
+              <a:graphicFrameLocks xmlns:a="http://schemas.openxmlformats.org/drawingml/2006/main" noChangeAspect="1"/>
+            </wp:cNvGraphicFramePr>
+            <a:graphic xmlns:a="http://schemas.openxmlformats.org/drawingml/2006/main">
+              <a:graphicData uri="http://schemas.openxmlformats.org/drawingml/2006/picture">
+                <pic:pic xmlns:pic="http://schemas.openxmlformats.org/drawingml/2006/picture">
+                  <pic:nvPicPr>
+                    <pic:cNvPr id="1" name=""/>
+                    <pic:cNvPicPr/>
+                  </pic:nvPicPr>
+                  <pic:blipFill>
+                    <a:blip r:embed="rId5"/>
+                    <a:stretch>
+                      <a:fillRect/>
+                    </a:stretch>
+                  </pic:blipFill>
+                  <pic:spPr>
+                    <a:xfrm>
+                      <a:off x="0" y="0"/>
+                      <a:ext cx="6120130" cy="3214370"/>
+                    </a:xfrm>
+                    <a:prstGeom prst="rect">
+                      <a:avLst/>
+                    </a:prstGeom>
+                  </pic:spPr>
+                </pic:pic>
+              </a:graphicData>
+            </a:graphic>
+          </wp:inline>
+        </w:drawing>
+      </w:r>
+    </w:p>
+    <w:p>
+      <w:pPr>
+        <w:jc w:val="center"/>
+        <w:rPr>
+          <w:rFonts w:ascii="MrRobot" w:hAnsi="MrRobot"/>
+          <w:color w:val="E9242E"/>
+          <w:sz w:val="56"/>
+          <w:szCs w:val="56"/>
+          <w:lang w:val="en-US"/>
+        </w:rPr>
+      </w:pPr>
+      <w:r>
+        <w:rPr>
+          <w:rFonts w:ascii="MrRobot" w:hAnsi="MrRobot"/>
+          <w:color w:val="E9242E"/>
+          <w:sz w:val="56"/>
+          <w:szCs w:val="56"/>
+          <w:lang w:val="en-US"/>
+        </w:rPr>
+        <w:drawing>
+          <wp:inline distT="0" distB="0" distL="0" distR="0" wp14:anchorId="780A1A74" wp14:editId="58AC4DD5">
+            <wp:extent cx="6120130" cy="656590"/>
+            <wp:effectExtent l="0" t="0" r="0" b="0"/>
+            <wp:docPr id="3" name="Immagine 3"/>
+            <wp:cNvGraphicFramePr>
+              <a:graphicFrameLocks xmlns:a="http://schemas.openxmlformats.org/drawingml/2006/main" noChangeAspect="1"/>
+            </wp:cNvGraphicFramePr>
+            <a:graphic xmlns:a="http://schemas.openxmlformats.org/drawingml/2006/main">
+              <a:graphicData uri="http://schemas.openxmlformats.org/drawingml/2006/picture">
+                <pic:pic xmlns:pic="http://schemas.openxmlformats.org/drawingml/2006/picture">
+                  <pic:nvPicPr>
+                    <pic:cNvPr id="1" name=""/>
+                    <pic:cNvPicPr/>
+                  </pic:nvPicPr>
+                  <pic:blipFill>
+                    <a:blip r:embed="rId6"/>
+                    <a:stretch>
+                      <a:fillRect/>
+                    </a:stretch>
+                  </pic:blipFill>
+                  <pic:spPr>
+                    <a:xfrm>
+                      <a:off x="0" y="0"/>
+                      <a:ext cx="6120130" cy="656590"/>
+                    </a:xfrm>
+                    <a:prstGeom prst="rect">
+                      <a:avLst/>
+                    </a:prstGeom>
+                  </pic:spPr>
+                </pic:pic>
+              </a:graphicData>
+            </a:graphic>
+          </wp:inline>
+        </w:drawing>
+      </w:r>
+    </w:p>
+    <w:p>
+      <w:pPr>
+        <w:jc w:val="center"/>
+        <w:rPr>
+          <w:rFonts w:ascii="MrRobot" w:hAnsi="MrRobot"/>
+          <w:color w:val="E9242E"/>
+          <w:sz w:val="56"/>
+          <w:szCs w:val="56"/>
+          <w:lang w:val="en-US"/>
+        </w:rPr>
+      </w:pPr>
+      <w:r>
+        <w:rPr>
+          <w:rFonts w:ascii="MrRobot" w:hAnsi="MrRobot"/>
+          <w:color w:val="E9242E"/>
+          <w:sz w:val="56"/>
+          <w:szCs w:val="56"/>
+          <w:lang w:val="en-US"/>
+        </w:rPr>
+        <w:lastRenderedPageBreak/>
+        <w:drawing>
+          <wp:inline distT="0" distB="0" distL="0" distR="0" wp14:anchorId="300194B4" wp14:editId="3F9AF110">
+            <wp:extent cx="6120130" cy="2524760"/>
+            <wp:effectExtent l="0" t="0" r="0" b="8890"/>
+            <wp:docPr id="4" name="Immagine 4"/>
+            <wp:cNvGraphicFramePr>
+              <a:graphicFrameLocks xmlns:a="http://schemas.openxmlformats.org/drawingml/2006/main" noChangeAspect="1"/>
+            </wp:cNvGraphicFramePr>
+            <a:graphic xmlns:a="http://schemas.openxmlformats.org/drawingml/2006/main">
+              <a:graphicData uri="http://schemas.openxmlformats.org/drawingml/2006/picture">
+                <pic:pic xmlns:pic="http://schemas.openxmlformats.org/drawingml/2006/picture">
+                  <pic:nvPicPr>
+                    <pic:cNvPr id="1" name=""/>
+                    <pic:cNvPicPr/>
+                  </pic:nvPicPr>
+                  <pic:blipFill>
+                    <a:blip r:embed="rId7"/>
+                    <a:stretch>
+                      <a:fillRect/>
+                    </a:stretch>
+                  </pic:blipFill>
+                  <pic:spPr>
+                    <a:xfrm>
+                      <a:off x="0" y="0"/>
+                      <a:ext cx="6120130" cy="2524760"/>
+                    </a:xfrm>
+                    <a:prstGeom prst="rect">
+                      <a:avLst/>
+                    </a:prstGeom>
+                  </pic:spPr>
+                </pic:pic>
+              </a:graphicData>
+            </a:graphic>
+          </wp:inline>
+        </w:drawing>
+      </w:r>
+    </w:p>
+    <w:p>
+      <w:pPr>
+        <w:jc w:val="center"/>
+        <w:rPr>
+          <w:rFonts w:ascii="MrRobot" w:hAnsi="MrRobot"/>
+          <w:color w:val="E9242E"/>
+          <w:sz w:val="56"/>
+          <w:szCs w:val="56"/>
+          <w:lang w:val="en-US"/>
+        </w:rPr>
+      </w:pPr>
+      <w:r>
+        <w:rPr>
+          <w:rFonts w:ascii="MrRobot" w:hAnsi="MrRobot"/>
+          <w:color w:val="E9242E"/>
+          <w:sz w:val="56"/>
+          <w:szCs w:val="56"/>
+          <w:lang w:val="en-US"/>
+        </w:rPr>
+        <w:drawing>
+          <wp:inline distT="0" distB="0" distL="0" distR="0" wp14:anchorId="603F7932" wp14:editId="08B6B3A1">
+            <wp:extent cx="6120130" cy="2959735"/>
+            <wp:effectExtent l="0" t="0" r="0" b="0"/>
+            <wp:docPr id="5" name="Immagine 5"/>
+            <wp:cNvGraphicFramePr>
+              <a:graphicFrameLocks xmlns:a="http://schemas.openxmlformats.org/drawingml/2006/main" noChangeAspect="1"/>
+            </wp:cNvGraphicFramePr>
+            <a:graphic xmlns:a="http://schemas.openxmlformats.org/drawingml/2006/main">
+              <a:graphicData uri="http://schemas.openxmlformats.org/drawingml/2006/picture">
+                <pic:pic xmlns:pic="http://schemas.openxmlformats.org/drawingml/2006/picture">
+                  <pic:nvPicPr>
+                    <pic:cNvPr id="1" name=""/>
+                    <pic:cNvPicPr/>
+                  </pic:nvPicPr>
+                  <pic:blipFill>
+                    <a:blip r:embed="rId8"/>
+                    <a:stretch>
+                      <a:fillRect/>
+                    </a:stretch>
+                  </pic:blipFill>
+                  <pic:spPr>
+                    <a:xfrm>
+                      <a:off x="0" y="0"/>
+                      <a:ext cx="6120130" cy="2959735"/>
+                    </a:xfrm>
+                    <a:prstGeom prst="rect">
+                      <a:avLst/>
+                    </a:prstGeom>
+                  </pic:spPr>
+                </pic:pic>
+              </a:graphicData>
+            </a:graphic>
+          </wp:inline>
+        </w:drawing>
+      </w:r>
+    </w:p>
+    <w:p>
+      <w:pPr>
+        <w:jc w:val="center"/>
+        <w:rPr>
+          <w:rFonts w:ascii="MrRobot" w:hAnsi="MrRobot"/>
+          <w:color w:val="E9242E"/>
+          <w:sz w:val="56"/>
+          <w:szCs w:val="56"/>
+          <w:lang w:val="en-US"/>
+        </w:rPr>
+      </w:pPr>
+      <w:r>
+        <w:rPr>
+          <w:rFonts w:ascii="MrRobot" w:hAnsi="MrRobot"/>
+          <w:color w:val="E9242E"/>
+          <w:sz w:val="56"/>
+          <w:szCs w:val="56"/>
+          <w:lang w:val="en-US"/>
+        </w:rPr>
+        <w:drawing>
+          <wp:inline distT="0" distB="0" distL="0" distR="0" wp14:anchorId="465928F2" wp14:editId="0C63B01D">
+            <wp:extent cx="6120130" cy="2054225"/>
+            <wp:effectExtent l="0" t="0" r="0" b="3175"/>
+            <wp:docPr id="6" name="Immagine 6"/>
+            <wp:cNvGraphicFramePr>
+              <a:graphicFrameLocks xmlns:a="http://schemas.openxmlformats.org/drawingml/2006/main" noChangeAspect="1"/>
+            </wp:cNvGraphicFramePr>
+            <a:graphic xmlns:a="http://schemas.openxmlformats.org/drawingml/2006/main">
+              <a:graphicData uri="http://schemas.openxmlformats.org/drawingml/2006/picture">
+                <pic:pic xmlns:pic="http://schemas.openxmlformats.org/drawingml/2006/picture">
+                  <pic:nvPicPr>
+                    <pic:cNvPr id="1" name=""/>
+                    <pic:cNvPicPr/>
+                  </pic:nvPicPr>
+                  <pic:blipFill>
+                    <a:blip r:embed="rId9"/>
+                    <a:stretch>
+                      <a:fillRect/>
+                    </a:stretch>
+                  </pic:blipFill>
+                  <pic:spPr>
+                    <a:xfrm>
+                      <a:off x="0" y="0"/>
+                      <a:ext cx="6120130" cy="2054225"/>
+                    </a:xfrm>
+                    <a:prstGeom prst="rect">
+                      <a:avLst/>
+                    </a:prstGeom>
+                  </pic:spPr>
+                </pic:pic>
+              </a:graphicData>
+            </a:graphic>
+          </wp:inline>
+        </w:drawing>
+      </w:r>
+    </w:p>
+    <w:p>
+      <w:pPr>
+        <w:jc w:val="center"/>
+        <w:rPr>
+          <w:rFonts w:ascii="MrRobot" w:hAnsi="MrRobot"/>
+          <w:color w:val="E9242E"/>
+          <w:sz w:val="56"/>
+          <w:szCs w:val="56"/>
+          <w:lang w:val="en-US"/>
+        </w:rPr>
+      </w:pPr>
+      <w:r>
+        <w:rPr>
+          <w:rFonts w:ascii="MrRobot" w:hAnsi="MrRobot"/>
+          <w:color w:val="E9242E"/>
+          <w:sz w:val="56"/>
+          <w:szCs w:val="56"/>
+          <w:lang w:val="en-US"/>
+        </w:rPr>
+        <w:drawing>
+          <wp:inline distT="0" distB="0" distL="0" distR="0" wp14:anchorId="01D08E5D" wp14:editId="55CB96C7">
+            <wp:extent cx="6120130" cy="1035050"/>
+            <wp:effectExtent l="0" t="0" r="0" b="0"/>
+            <wp:docPr id="7" name="Immagine 7"/>
+            <wp:cNvGraphicFramePr>
+              <a:graphicFrameLocks xmlns:a="http://schemas.openxmlformats.org/drawingml/2006/main" noChangeAspect="1"/>
+            </wp:cNvGraphicFramePr>
+            <a:graphic xmlns:a="http://schemas.openxmlformats.org/drawingml/2006/main">
+              <a:graphicData uri="http://schemas.openxmlformats.org/drawingml/2006/picture">
+                <pic:pic xmlns:pic="http://schemas.openxmlformats.org/drawingml/2006/picture">
+                  <pic:nvPicPr>
+                    <pic:cNvPr id="1" name=""/>
+                    <pic:cNvPicPr/>
+                  </pic:nvPicPr>
+                  <pic:blipFill>
+                    <a:blip r:embed="rId10"/>
+                    <a:stretch>
+                      <a:fillRect/>
+                    </a:stretch>
+                  </pic:blipFill>
+                  <pic:spPr>
+                    <a:xfrm>
+                      <a:off x="0" y="0"/>
+                      <a:ext cx="6120130" cy="1035050"/>
+                    </a:xfrm>
+                    <a:prstGeom prst="rect">
+                      <a:avLst/>
+                    </a:prstGeom>
+                  </pic:spPr>
+                </pic:pic>
+              </a:graphicData>
+            </a:graphic>
+          </wp:inline>
+        </w:drawing>
+      </w:r>
+    </w:p>
+    <w:p>
+      <w:pPr>
+        <w:jc w:val="center"/>
+        <w:rPr>
+          <w:rFonts w:ascii="MrRobot" w:hAnsi="MrRobot"/>
+          <w:color w:val="E9242E"/>
+          <w:sz w:val="56"/>
+          <w:szCs w:val="56"/>
+          <w:lang w:val="en-US"/>
+        </w:rPr>
+      </w:pPr>
+      <w:r>
+        <w:rPr>
+          <w:rFonts w:ascii="MrRobot" w:hAnsi="MrRobot"/>
+          <w:color w:val="E9242E"/>
+          <w:sz w:val="56"/>
+          <w:szCs w:val="56"/>
+          <w:lang w:val="en-US"/>
+        </w:rPr>
+        <w:lastRenderedPageBreak/>
+        <w:drawing>
+          <wp:inline distT="0" distB="0" distL="0" distR="0" wp14:anchorId="008714AF" wp14:editId="5AFFC98C">
+            <wp:extent cx="6120130" cy="3295015"/>
+            <wp:effectExtent l="0" t="0" r="0" b="635"/>
+            <wp:docPr id="11" name="Immagine 11"/>
+            <wp:cNvGraphicFramePr>
+              <a:graphicFrameLocks xmlns:a="http://schemas.openxmlformats.org/drawingml/2006/main" noChangeAspect="1"/>
+            </wp:cNvGraphicFramePr>
+            <a:graphic xmlns:a="http://schemas.openxmlformats.org/drawingml/2006/main">
+              <a:graphicData uri="http://schemas.openxmlformats.org/drawingml/2006/picture">
+                <pic:pic xmlns:pic="http://schemas.openxmlformats.org/drawingml/2006/picture">
+                  <pic:nvPicPr>
+                    <pic:cNvPr id="1" name=""/>
+                    <pic:cNvPicPr/>
+                  </pic:nvPicPr>
+                  <pic:blipFill>
+                    <a:blip r:embed="rId11"/>
+                    <a:stretch>
+                      <a:fillRect/>
+                    </a:stretch>
+                  </pic:blipFill>
+                  <pic:spPr>
+                    <a:xfrm>
+                      <a:off x="0" y="0"/>
+                      <a:ext cx="6120130" cy="3295015"/>
+                    </a:xfrm>
+                    <a:prstGeom prst="rect">
+                      <a:avLst/>
+                    </a:prstGeom>
+                  </pic:spPr>
+                </pic:pic>
+              </a:graphicData>
+            </a:graphic>
+          </wp:inline>
+        </w:drawing>
+      </w:r>
+    </w:p>
+    <w:p>
+      <w:pPr>
+        <w:jc w:val="center"/>
+        <w:rPr>
+          <w:rFonts w:ascii="MrRobot" w:hAnsi="MrRobot"/>
+          <w:color w:val="E9242E"/>
+          <w:sz w:val="56"/>
+          <w:szCs w:val="56"/>
+          <w:lang w:val="en-US"/>
+        </w:rPr>
+      </w:pPr>
+      <w:r>
+        <w:rPr>
+          <w:rFonts w:ascii="MrRobot" w:hAnsi="MrRobot"/>
+          <w:color w:val="E9242E"/>
+          <w:sz w:val="56"/>
+          <w:szCs w:val="56"/>
+          <w:lang w:val="en-US"/>
+        </w:rPr>
+        <w:drawing>
+          <wp:inline distT="0" distB="0" distL="0" distR="0" wp14:anchorId="3FE7E906" wp14:editId="7D2C20C5">
+            <wp:extent cx="6120130" cy="2249805"/>
+            <wp:effectExtent l="0" t="0" r="0" b="0"/>
+            <wp:docPr id="8" name="Immagine 8"/>
+            <wp:cNvGraphicFramePr>
+              <a:graphicFrameLocks xmlns:a="http://schemas.openxmlformats.org/drawingml/2006/main" noChangeAspect="1"/>
+            </wp:cNvGraphicFramePr>
+            <a:graphic xmlns:a="http://schemas.openxmlformats.org/drawingml/2006/main">
+              <a:graphicData uri="http://schemas.openxmlformats.org/drawingml/2006/picture">
+                <pic:pic xmlns:pic="http://schemas.openxmlformats.org/drawingml/2006/picture">
+                  <pic:nvPicPr>
+                    <pic:cNvPr id="1" name=""/>
+                    <pic:cNvPicPr/>
+                  </pic:nvPicPr>
+                  <pic:blipFill>
+                    <a:blip r:embed="rId12"/>
+                    <a:stretch>
+                      <a:fillRect/>
+                    </a:stretch>
+                  </pic:blipFill>
+                  <pic:spPr>
+                    <a:xfrm>
+                      <a:off x="0" y="0"/>
+                      <a:ext cx="6120130" cy="2249805"/>
+                    </a:xfrm>
+                    <a:prstGeom prst="rect">
+                      <a:avLst/>
+                    </a:prstGeom>
+                  </pic:spPr>
+                </pic:pic>
+              </a:graphicData>
+            </a:graphic>
+          </wp:inline>
+        </w:drawing>
+      </w:r>
+    </w:p>
+    <w:p>
+      <w:pPr>
+        <w:jc w:val="center"/>
+        <w:rPr>
+          <w:rFonts w:ascii="MrRobot" w:hAnsi="MrRobot"/>
+          <w:color w:val="E9242E"/>
+          <w:sz w:val="56"/>
+          <w:szCs w:val="56"/>
+          <w:lang w:val="en-US"/>
+        </w:rPr>
+      </w:pPr>
+      <w:r>
+        <w:rPr>
+          <w:rFonts w:ascii="MrRobot" w:hAnsi="MrRobot"/>
+          <w:color w:val="E9242E"/>
+          <w:sz w:val="56"/>
+          <w:szCs w:val="56"/>
+          <w:lang w:val="en-US"/>
+        </w:rPr>
+        <w:lastRenderedPageBreak/>
+        <w:drawing>
+          <wp:inline distT="0" distB="0" distL="0" distR="0" wp14:anchorId="55B03487" wp14:editId="3EA02E77">
+            <wp:extent cx="6120130" cy="3587115"/>
+            <wp:effectExtent l="0" t="0" r="0" b="0"/>
+            <wp:docPr id="10" name="Immagine 10"/>
+            <wp:cNvGraphicFramePr>
+              <a:graphicFrameLocks xmlns:a="http://schemas.openxmlformats.org/drawingml/2006/main" noChangeAspect="1"/>
+            </wp:cNvGraphicFramePr>
+            <a:graphic xmlns:a="http://schemas.openxmlformats.org/drawingml/2006/main">
+              <a:graphicData uri="http://schemas.openxmlformats.org/drawingml/2006/picture">
+                <pic:pic xmlns:pic="http://schemas.openxmlformats.org/drawingml/2006/picture">
+                  <pic:nvPicPr>
+                    <pic:cNvPr id="1" name=""/>
+                    <pic:cNvPicPr/>
+                  </pic:nvPicPr>
+                  <pic:blipFill>
+                    <a:blip r:embed="rId13"/>
+                    <a:stretch>
+                      <a:fillRect/>
+                    </a:stretch>
+                  </pic:blipFill>
+                  <pic:spPr>
+                    <a:xfrm>
+                      <a:off x="0" y="0"/>
+                      <a:ext cx="6120130" cy="3587115"/>
+                    </a:xfrm>
+                    <a:prstGeom prst="rect">
+                      <a:avLst/>
+                    </a:prstGeom>
+                  </pic:spPr>
+                </pic:pic>
+              </a:graphicData>
+            </a:graphic>
+          </wp:inline>
+        </w:drawing>
+      </w:r>
+    </w:p>
+    <w:p>
+      <w:pPr>
+        <w:jc w:val="center"/>
+        <w:rPr>
+          <w:rFonts w:ascii="MrRobot" w:hAnsi="MrRobot"/>
+          <w:color w:val="E9242E"/>
+          <w:sz w:val="56"/>
+          <w:szCs w:val="56"/>
+          <w:lang w:val="en-US"/>
+        </w:rPr>
+      </w:pPr>
+      <w:r>
+        <w:rPr>
+          <w:rFonts w:ascii="MrRobot" w:hAnsi="MrRobot"/>
+          <w:color w:val="E9242E"/>
+          <w:sz w:val="56"/>
+          <w:szCs w:val="56"/>
+          <w:lang w:val="en-US"/>
+        </w:rPr>
+        <w:drawing>
+          <wp:inline distT="0" distB="0" distL="0" distR="0" wp14:anchorId="0CE0D182" wp14:editId="1D277E7D">
+            <wp:extent cx="6120130" cy="1722755"/>
+            <wp:effectExtent l="0" t="0" r="0" b="0"/>
+            <wp:docPr id="12" name="Immagine 12"/>
+            <wp:cNvGraphicFramePr>
+              <a:graphicFrameLocks xmlns:a="http://schemas.openxmlformats.org/drawingml/2006/main" noChangeAspect="1"/>
+            </wp:cNvGraphicFramePr>
+            <a:graphic xmlns:a="http://schemas.openxmlformats.org/drawingml/2006/main">
+              <a:graphicData uri="http://schemas.openxmlformats.org/drawingml/2006/picture">
+                <pic:pic xmlns:pic="http://schemas.openxmlformats.org/drawingml/2006/picture">
+                  <pic:nvPicPr>
+                    <pic:cNvPr id="1" name=""/>
+                    <pic:cNvPicPr/>
+                  </pic:nvPicPr>
+                  <pic:blipFill>
+                    <a:blip r:embed="rId14"/>
+                    <a:stretch>
+                      <a:fillRect/>
+                    </a:stretch>
+                  </pic:blipFill>
+                  <pic:spPr>
+                    <a:xfrm>
+                      <a:off x="0" y="0"/>
+                      <a:ext cx="6120130" cy="1722755"/>
+                    </a:xfrm>
+                    <a:prstGeom prst="rect">
+                      <a:avLst/>
+                    </a:prstGeom>
+                  </pic:spPr>
+                </pic:pic>
+              </a:graphicData>
+            </a:graphic>
+          </wp:inline>
+        </w:drawing>
+      </w:r>
+    </w:p>
+    <w:p>
+      <w:pPr>
+        <w:jc w:val="center"/>
+        <w:rPr>
+          <w:rFonts w:ascii="MrRobot" w:hAnsi="MrRobot"/>
+          <w:color w:val="E9242E"/>
+          <w:sz w:val="56"/>
+          <w:szCs w:val="56"/>
+          <w:lang w:val="en-US"/>
+        </w:rPr>
+      </w:pPr>
     </w:p>
     <w:sectPr>
       <w:pgSz w:w="11906" w:h="16838"/>

</xml_diff>